<commit_message>
improved model dream recall
</commit_message>
<xml_diff>
--- a/Questions.docx
+++ b/Questions.docx
@@ -64,13 +64,8 @@
       <w:pPr>
         <w:pStyle w:val="Sansinterligne"/>
       </w:pPr>
-      <w:proofErr w:type="gramStart"/>
-      <w:r>
-        <w:t>[ Answer</w:t>
-      </w:r>
-      <w:proofErr w:type="gramEnd"/>
-      <w:r>
-        <w:t xml:space="preserve"> here</w:t>
+      <w:r>
+        <w:t>[ Answer here</w:t>
       </w:r>
       <w:r>
         <w:t xml:space="preserve"> ]</w:t>
@@ -93,10 +88,7 @@
         <w:t>Did you find any sex differences in the DMN functional connectivity in your Study 3?</w:t>
       </w:r>
     </w:p>
-    <w:p>
-      <w:bookmarkStart w:id="0" w:name="_GoBack"/>
-      <w:bookmarkEnd w:id="0"/>
-    </w:p>
+    <w:p/>
     <w:p/>
     <w:p>
       <w:pPr>
@@ -118,15 +110,7 @@
         <w:t xml:space="preserve">How do you interpret the greater FC in the caudate nucleus at 25 </w:t>
       </w:r>
       <w:r>
-        <w:t>min p-</w:t>
-      </w:r>
-      <w:proofErr w:type="gramStart"/>
-      <w:r>
-        <w:t>a</w:t>
-      </w:r>
-      <w:proofErr w:type="gramEnd"/>
-      <w:r>
-        <w:t xml:space="preserve"> in HR as compared to LR</w:t>
+        <w:t>min p-a in HR as compared to LR</w:t>
       </w:r>
       <w:r>
         <w:t>?</w:t>
@@ -136,15 +120,55 @@
       <w:pPr>
         <w:pStyle w:val="Sansinterligne"/>
       </w:pPr>
-      <w:proofErr w:type="gramStart"/>
-      <w:r>
-        <w:t>[ Answer</w:t>
-      </w:r>
-      <w:proofErr w:type="gramEnd"/>
-      <w:r>
-        <w:t xml:space="preserve"> here ]</w:t>
+      <w:r>
+        <w:t>[ Answer here ]</w:t>
       </w:r>
     </w:p>
+    <w:p>
+      <w:pPr>
+        <w:pStyle w:val="Sansinterligne"/>
+      </w:pPr>
+    </w:p>
+    <w:p>
+      <w:pPr>
+        <w:pStyle w:val="Sansinterligne"/>
+      </w:pPr>
+    </w:p>
+    <w:p>
+      <w:pPr>
+        <w:pStyle w:val="Titre1"/>
+      </w:pPr>
+      <w:r>
+        <w:t>Model of dream recall</w:t>
+      </w:r>
+    </w:p>
+    <w:p>
+      <w:pPr>
+        <w:pStyle w:val="Paragraphedeliste"/>
+        <w:numPr>
+          <w:ilvl w:val="0"/>
+          <w:numId w:val="14"/>
+        </w:numPr>
+      </w:pPr>
+      <w:r>
+        <w:t xml:space="preserve">How do you </w:t>
+      </w:r>
+      <w:r>
+        <w:t>situate the “clues” proposed by Koulack and Goodnenough?</w:t>
+      </w:r>
+      <w:bookmarkStart w:id="0" w:name="_GoBack"/>
+      <w:bookmarkEnd w:id="0"/>
+    </w:p>
+    <w:p>
+      <w:pPr>
+        <w:pStyle w:val="Sansinterligne"/>
+      </w:pPr>
+      <w:r>
+        <w:t>[ Answer here ]</w:t>
+      </w:r>
+    </w:p>
+    <w:p/>
+    <w:p/>
     <w:p/>
     <w:sectPr>
       <w:pgSz w:w="12240" w:h="15840"/>

</xml_diff>